<commit_message>
Pregunta2 en Seminario 14 Python
</commit_message>
<xml_diff>
--- a/Pregunta 2.docx
+++ b/Pregunta 2.docx
@@ -5,7 +5,7 @@
     <w:p>
       <w:pPr>
         <w:pStyle w:val="Normal"/>
-        <w:shd w:fill="FFFFFF" w:val="clear"/>
+        <w:shd w:val="clear" w:fill="FFFFFF"/>
         <w:rPr/>
       </w:pPr>
       <w:r>
@@ -97,23 +97,7 @@
       </w:pPr>
       <w:r>
         <w:rPr/>
-        <w:t>Se dice de un lenguaje de programación que usa un tipado dinámico cuando la comprobación de tipificación se realiza durante su ejecución en vez de durante la compilación</w:t>
-      </w:r>
-      <w:r>
-        <w:rPr/>
-        <w:t>(si es que compilan)</w:t>
-      </w:r>
-      <w:r>
-        <w:rPr/>
-        <w:t xml:space="preserve">. Ejemplos de lenguajes que usan tipado dinámico son Perl, Python y Lisp. Comparado con el tipado estático, o sistema de enlazado temprano, el tipado dinámico es más flexible (debido a las limitaciones teóricas de la decidibilidad de ciertos problemas de análisis de programas estáticos, que impiden el mismo nivel de flexibilidad que se consigue con el tipado </w:t>
-      </w:r>
-      <w:r>
-        <w:rPr/>
-        <w:t xml:space="preserve">dinámico </w:t>
-      </w:r>
-      <w:r>
-        <w:rPr/>
-        <w:t>), a pesar de ejecutarse más lentamente y ser más propensos a contener errores de programación.</w:t>
+        <w:t>Se dice de un lenguaje de programación que usa un tipado dinámico cuando la comprobación de tipificación se realiza durante su ejecución en vez de durante la compilación(si es que compilan). Ejemplos de lenguajes que usan tipado dinámico son Perl, Python y Lisp. Comparado con el tipado estático, o sistema de enlazado temprano, el tipado dinámico es más flexible (debido a las limitaciones teóricas de la decidibilidad de ciertos problemas de análisis de programas estáticos, que impiden el mismo nivel de flexibilidad que se consigue con el tipado dinámico ), a pesar de ejecutarse más lentamente y ser más propensos a contener errores de programación.</w:t>
       </w:r>
     </w:p>
     <w:p>
@@ -231,60 +215,12 @@
     <w:p>
       <w:pPr>
         <w:pStyle w:val="Normal"/>
-        <w:shd w:fill="FFFFFF" w:val="clear"/>
+        <w:shd w:val="clear" w:fill="FFFFFF"/>
         <w:rPr/>
       </w:pPr>
       <w:r>
         <w:rPr/>
-        <w:t xml:space="preserve">Lenguajes estáticamente tipados que no dispongan de inferencia (como Java), requieren que el programador declare los tipos de datos que un método o función puede procesar. Esto puede </w:t>
-      </w:r>
-      <w:r>
-        <w:rPr/>
-        <w:t xml:space="preserve">servir </w:t>
-      </w:r>
-      <w:r>
-        <w:rPr/>
-        <w:t xml:space="preserve">a veces de documentación adicional del programa, </w:t>
-      </w:r>
-      <w:r>
-        <w:rPr/>
-        <w:t>que es activo y dinámico</w:t>
-      </w:r>
-      <w:r>
-        <w:rPr/>
-        <w:t>,</w:t>
-      </w:r>
-      <w:r>
-        <w:rPr/>
-        <w:t>en lugar de estático.</w:t>
-      </w:r>
-      <w:r>
-        <w:rPr/>
-        <w:t xml:space="preserve"> </w:t>
-      </w:r>
-      <w:r>
-        <w:rPr/>
-        <w:t>Esto permite</w:t>
-      </w:r>
-      <w:r>
-        <w:rPr/>
-        <w:t xml:space="preserve"> </w:t>
-      </w:r>
-      <w:r>
-        <w:rPr/>
-        <w:t>a</w:t>
-      </w:r>
-      <w:r>
-        <w:rPr/>
-        <w:t xml:space="preserve">l compilador </w:t>
-      </w:r>
-      <w:r>
-        <w:rPr/>
-        <w:t>prevenir salirse de sincronía, y de ser ignorado por el programador</w:t>
-      </w:r>
-      <w:r>
-        <w:rPr/>
-        <w:t>. Sin embargo, un lenguaje puede ser de tipificación estática sin requerir la declaración del tipo de dato (ejemplos incluyen Scala y C#3.0), así que esto no es una consecuencia de tipificación estática.</w:t>
+        <w:t>Lenguajes estáticamente tipados que no dispongan de inferencia (como Java), requieren que el programador declare los tipos de datos que un método o función puede procesar. Esto puede servir a veces de documentación adicional del programa, que es activo y dinámico,en lugar de estático. Esto permite al compilador prevenir salirse de sincronía, y de ser ignorado por el programador. Sin embargo, un lenguaje puede ser de tipificación estática sin requerir la declaración del tipo de dato (ejemplos incluyen Scala y C#3.0), así que esto no es una consecuencia de tipificación estática.</w:t>
       </w:r>
     </w:p>
     <w:p>
@@ -328,7 +264,7 @@
     <w:p>
       <w:pPr>
         <w:pStyle w:val="Ttulo3"/>
-        <w:shd w:fill="FFFFFF" w:val="clear"/>
+        <w:shd w:val="clear" w:fill="FFFFFF"/>
         <w:rPr/>
       </w:pPr>
       <w:r>
@@ -358,7 +294,7 @@
     <w:p>
       <w:pPr>
         <w:pStyle w:val="Normal"/>
-        <w:shd w:fill="FFFFFF" w:val="clear"/>
+        <w:shd w:val="clear" w:fill="FFFFFF"/>
         <w:rPr/>
       </w:pPr>
       <w:r>
@@ -385,71 +321,7 @@
       </w:r>
       <w:r>
         <w:rPr/>
-        <w:t xml:space="preserve"> de una </w:t>
-      </w:r>
-      <w:r>
-        <w:rPr/>
-        <w:t>función</w:t>
-      </w:r>
-      <w:r>
-        <w:rPr/>
-        <w:t xml:space="preserve">, el cual, durante tiempo de </w:t>
-      </w:r>
-      <w:r>
-        <w:rPr/>
-        <w:t>ejecución</w:t>
-      </w:r>
-      <w:r>
-        <w:rPr/>
-        <w:t xml:space="preserve">, verifica los tipos de los </w:t>
-      </w:r>
-      <w:r>
-        <w:rPr/>
-        <w:t>parámetros</w:t>
-      </w:r>
-      <w:r>
-        <w:rPr/>
-        <w:t xml:space="preserve"> de la misma. </w:t>
-      </w:r>
-      <w:r>
-        <w:rPr/>
-        <w:t>Dicho decorador</w:t>
-      </w:r>
-      <w:r>
-        <w:rPr/>
-        <w:t xml:space="preserve"> a pesar de no reportar mejoras al rendimiento y </w:t>
-      </w:r>
-      <w:r>
-        <w:rPr/>
-        <w:t>optimización</w:t>
-      </w:r>
-      <w:r>
-        <w:rPr/>
-        <w:t xml:space="preserve"> del </w:t>
-      </w:r>
-      <w:r>
-        <w:rPr/>
-        <w:t>código</w:t>
-      </w:r>
-      <w:r>
-        <w:rPr/>
-        <w:t xml:space="preserve"> resultante en tiempo de </w:t>
-      </w:r>
-      <w:r>
-        <w:rPr/>
-        <w:t>ejecución</w:t>
-      </w:r>
-      <w:r>
-        <w:rPr/>
-        <w:t>, si vuelve m</w:t>
-      </w:r>
-      <w:r>
-        <w:rPr/>
-        <w:t>as</w:t>
-      </w:r>
-      <w:r>
-        <w:rPr/>
-        <w:t xml:space="preserve"> robusto y seguro de usar el lenguaje garantizando un mejor </w:t>
+        <w:t xml:space="preserve"> de una función, el cual, durante tiempo de ejecución, verifica los tipos de los parámetros de la misma. Dicho decorador a pesar de no reportar mejoras al rendimiento y optimización del código resultante en tiempo de ejecución, si vuelve mas robusto y seguro de usar el lenguaje garantizando un mejor </w:t>
       </w:r>
       <w:r>
         <w:rPr>
@@ -460,101 +332,43 @@
       </w:r>
       <w:r>
         <w:rPr/>
-        <w:t xml:space="preserve"> de errores en los tipos de datos utilizados, </w:t>
-      </w:r>
-      <w:r>
-        <w:rPr/>
-        <w:t xml:space="preserve">obviamente reportando dichos errores en tiempo de ejecución. También </w:t>
-      </w:r>
-      <w:r>
-        <w:rPr/>
-        <w:t>se puede utilizar como medio de seguridad para crear módulos para usos de terceros que necesiten de una entrada específica</w:t>
+        <w:t xml:space="preserve"> de errores en los tipos de datos utilizados, obviamente reportando dichos errores en tiempo de ejecución. También se puede utilizar como medio de seguridad para crear módulos para usos de terceros que necesiten de una entrada específica</w:t>
       </w:r>
     </w:p>
     <w:p>
       <w:pPr>
         <w:pStyle w:val="Normal"/>
-        <w:shd w:fill="FFFFFF" w:val="clear"/>
+        <w:shd w:val="clear" w:fill="FFFFFF"/>
         <w:rPr/>
       </w:pPr>
       <w:r>
         <w:rPr/>
-        <w:t xml:space="preserve">Ahora en respuesta a la pregunta de si sirve o no hacer chequeo de tipos en un lenguaje dinámico pues queremos recalcar que si un lenguaje es dinámico es porque </w:t>
-      </w:r>
-      <w:r>
-        <w:rPr/>
-        <w:t xml:space="preserve">se </w:t>
-      </w:r>
-      <w:r>
-        <w:rPr/>
-        <w:t>diseñó así,</w:t>
-      </w:r>
-      <w:r>
-        <w:rPr/>
-        <w:t xml:space="preserve"> ya que por el contexto en que se desarrolla, es usado y se </w:t>
-      </w:r>
-      <w:r>
-        <w:rPr/>
-        <w:t xml:space="preserve">creó, </w:t>
-      </w:r>
-      <w:r>
-        <w:rPr/>
-        <w:t>para resolver determinados problemas que los lenguajes de tipado estático no podían resolver o que dicha solución era muy engorrosa o difícil de realizar.</w:t>
+        <w:t>Ahora en respuesta a la pregunta de si sirve o no hacer chequeo de tipos en un lenguaje dinámico pues queremos recalcar que si un lenguaje es dinámico es porque se diseñó así, ya que por el contexto en que se desarrolla, es usado y se creó, para resolver determinados problemas que los lenguajes de tipado estático no podían resolver o que dicha solución era muy engorrosa o difícil de realizar.</w:t>
       </w:r>
     </w:p>
     <w:p>
       <w:pPr>
         <w:pStyle w:val="Normal"/>
-        <w:shd w:fill="FFFFFF" w:val="clear"/>
+        <w:shd w:val="clear" w:fill="FFFFFF"/>
         <w:rPr/>
       </w:pPr>
       <w:r>
         <w:rPr/>
-        <w:t xml:space="preserve">Hay muchas partes negativas de usar chequeo de tipos en un lenguaje dinámico ya que complejizan el lenguaje agregándole el tener que revisar los tipos en tiempo de ejecución </w:t>
-      </w:r>
-      <w:r>
-        <w:rPr/>
-        <w:t>además</w:t>
-      </w:r>
-      <w:r>
-        <w:rPr/>
-        <w:t xml:space="preserve"> de ejecutar el código (en caso de no ser lenguajes compilados) </w:t>
-      </w:r>
-      <w:r>
-        <w:rPr/>
-        <w:t>lo cual ralentiza su ejecución.</w:t>
-      </w:r>
-      <w:r>
-        <w:rPr/>
-        <w:t xml:space="preserve"> </w:t>
-      </w:r>
-      <w:r>
-        <w:rPr/>
-        <w:t>Además</w:t>
-      </w:r>
-      <w:r>
-        <w:rPr/>
-        <w:t xml:space="preserve"> este chequeo implica un tema de importantes repercusiones en dicho lenguaje como lo es la modificación de las varianzas del mismo, ya que al tener chequeo de tipos todo el dinamismo que aportaba estos lenguajes se ve forzado a seguir reglas de tipado durante la herencia entre clases.</w:t>
+        <w:t>Hay muchas partes negativas de usar chequeo de tipos en un lenguaje dinámico ya que complejizan el lenguaje agregándole el tener que revisar los tipos en tiempo de ejecución además de ejecutar el código (en caso de no ser lenguajes compilados) lo cual ralentiza su ejecución. Además este chequeo implica un tema de importantes repercusiones en dicho lenguaje como lo es la modificación de las varianzas del mismo, ya que al tener chequeo de tipos todo el dinamismo que aportaba estos lenguajes se ve forzado a seguir reglas de tipado durante la herencia entre clases.</w:t>
       </w:r>
     </w:p>
     <w:p>
       <w:pPr>
         <w:pStyle w:val="Normal"/>
-        <w:shd w:fill="FFFFFF" w:val="clear"/>
+        <w:shd w:val="clear" w:fill="FFFFFF"/>
         <w:spacing w:before="0" w:after="200"/>
-        <w:rPr/>
+        <w:rPr>
+          <w:u w:val="single"/>
+        </w:rPr>
       </w:pPr>
       <w:r>
         <w:rPr/>
-        <w:t xml:space="preserve">Pero no todo es tan malo… garantizar este chequeo de tipos vuelve </w:t>
-      </w:r>
-      <w:r>
-        <w:rPr/>
-        <w:t>mas</w:t>
-      </w:r>
-      <w:r>
-        <w:rPr/>
-        <w:t xml:space="preserve"> seguro y robusto el lenguaje permitiendo a los programadores tener una mayor confianza en el código y en la captura de errores correspondientes a problemas en el uso de los tipos de datos</w:t>
+        <w:t>Pero no todo es tan malo… garantizar este chequeo de tipos vuelve mas seguro y robusto el lenguaje permitiendo a los programadores tener una mayor confianza en el código y en la captura de errores correspondientes a problemas en el uso de los tipos de datos.</w:t>
       </w:r>
     </w:p>
     <w:sectPr>
@@ -576,7 +390,6 @@
     <w:rPrDefault>
       <w:rPr>
         <w:rFonts w:ascii="Arial" w:hAnsi="Arial" w:eastAsia="Arial" w:cs="Arial"/>
-        <w:sz w:val="22"/>
         <w:szCs w:val="22"/>
         <w:lang w:val="es-ES" w:eastAsia="en-US" w:bidi="ar-SA"/>
       </w:rPr>
@@ -729,7 +542,6 @@
     <w:qFormat/>
     <w:pPr>
       <w:widowControl/>
-      <w:pBdr/>
       <w:shd w:val="nil" w:color="auto" w:fill="FFFFFF"/>
       <w:bidi w:val="0"/>
       <w:spacing w:lineRule="auto" w:line="276" w:beforeAutospacing="0" w:before="0" w:afterAutospacing="0" w:after="200"/>
@@ -754,7 +566,7 @@
     <w:pPr>
       <w:keepNext w:val="true"/>
       <w:keepLines/>
-      <w:shd w:fill="FFFFFF" w:val="clear"/>
+      <w:shd w:val="clear" w:fill="FFFFFF"/>
       <w:spacing w:before="480" w:after="0"/>
       <w:outlineLvl w:val="0"/>
     </w:pPr>
@@ -776,7 +588,7 @@
     <w:pPr>
       <w:keepNext w:val="true"/>
       <w:keepLines/>
-      <w:shd w:fill="FFFFFF" w:val="clear"/>
+      <w:shd w:val="clear" w:fill="FFFFFF"/>
       <w:spacing w:before="200" w:after="0"/>
       <w:outlineLvl w:val="1"/>
     </w:pPr>
@@ -797,7 +609,7 @@
     <w:pPr>
       <w:keepNext w:val="true"/>
       <w:keepLines/>
-      <w:shd w:fill="FFFFFF" w:val="clear"/>
+      <w:shd w:val="clear" w:fill="FFFFFF"/>
       <w:spacing w:before="200" w:after="0"/>
       <w:outlineLvl w:val="2"/>
     </w:pPr>
@@ -821,7 +633,7 @@
     <w:pPr>
       <w:keepNext w:val="true"/>
       <w:keepLines/>
-      <w:shd w:fill="FFFFFF" w:val="clear"/>
+      <w:shd w:val="clear" w:fill="FFFFFF"/>
       <w:spacing w:before="200" w:after="0"/>
       <w:outlineLvl w:val="3"/>
     </w:pPr>
@@ -841,7 +653,7 @@
     <w:pPr>
       <w:keepNext w:val="true"/>
       <w:keepLines/>
-      <w:shd w:fill="FFFFFF" w:val="clear"/>
+      <w:shd w:val="clear" w:fill="FFFFFF"/>
       <w:spacing w:before="200" w:after="0"/>
       <w:outlineLvl w:val="4"/>
     </w:pPr>
@@ -863,7 +675,7 @@
     <w:pPr>
       <w:keepNext w:val="true"/>
       <w:keepLines/>
-      <w:shd w:fill="FFFFFF" w:val="clear"/>
+      <w:shd w:val="clear" w:fill="FFFFFF"/>
       <w:spacing w:before="200" w:after="0"/>
       <w:outlineLvl w:val="5"/>
     </w:pPr>
@@ -885,7 +697,7 @@
     <w:pPr>
       <w:keepNext w:val="true"/>
       <w:keepLines/>
-      <w:shd w:fill="FFFFFF" w:val="clear"/>
+      <w:shd w:val="clear" w:fill="FFFFFF"/>
       <w:spacing w:before="200" w:after="0"/>
       <w:outlineLvl w:val="6"/>
     </w:pPr>
@@ -907,7 +719,7 @@
     <w:pPr>
       <w:keepNext w:val="true"/>
       <w:keepLines/>
-      <w:shd w:fill="FFFFFF" w:val="clear"/>
+      <w:shd w:val="clear" w:fill="FFFFFF"/>
       <w:spacing w:before="200" w:after="0"/>
       <w:outlineLvl w:val="7"/>
     </w:pPr>
@@ -927,7 +739,7 @@
     <w:pPr>
       <w:keepNext w:val="true"/>
       <w:keepLines/>
-      <w:shd w:fill="FFFFFF" w:val="clear"/>
+      <w:shd w:val="clear" w:fill="FFFFFF"/>
       <w:spacing w:before="200" w:after="0"/>
       <w:outlineLvl w:val="8"/>
     </w:pPr>
@@ -1152,7 +964,7 @@
     <w:qFormat/>
     <w:pPr>
       <w:keepNext w:val="true"/>
-      <w:shd w:fill="FFFFFF" w:val="clear"/>
+      <w:shd w:val="clear" w:fill="FFFFFF"/>
       <w:spacing w:before="240" w:after="120"/>
     </w:pPr>
     <w:rPr>
@@ -1165,7 +977,7 @@
     <w:name w:val="Body Text"/>
     <w:basedOn w:val="Normal"/>
     <w:pPr>
-      <w:shd w:fill="FFFFFF" w:val="clear"/>
+      <w:shd w:val="clear" w:fill="FFFFFF"/>
       <w:spacing w:lineRule="auto" w:line="276" w:before="0" w:after="140"/>
     </w:pPr>
     <w:rPr/>
@@ -1174,7 +986,7 @@
     <w:name w:val="List"/>
     <w:basedOn w:val="Cuerpodetexto"/>
     <w:pPr>
-      <w:shd w:fill="FFFFFF" w:val="clear"/>
+      <w:shd w:val="clear" w:fill="FFFFFF"/>
     </w:pPr>
     <w:rPr>
       <w:rFonts w:cs="Lohit Devanagari"/>
@@ -1186,7 +998,7 @@
     <w:qFormat/>
     <w:pPr>
       <w:suppressLineNumbers/>
-      <w:shd w:fill="FFFFFF" w:val="clear"/>
+      <w:shd w:val="clear" w:fill="FFFFFF"/>
       <w:spacing w:before="120" w:after="120"/>
     </w:pPr>
     <w:rPr>
@@ -1203,7 +1015,7 @@
     <w:qFormat/>
     <w:pPr>
       <w:suppressLineNumbers/>
-      <w:shd w:fill="FFFFFF" w:val="clear"/>
+      <w:shd w:val="clear" w:fill="FFFFFF"/>
     </w:pPr>
     <w:rPr>
       <w:rFonts w:cs="Lohit Devanagari"/>
@@ -1217,7 +1029,7 @@
     <w:semiHidden/>
     <w:unhideWhenUsed/>
     <w:pPr>
-      <w:shd w:fill="FFFFFF" w:val="clear"/>
+      <w:shd w:val="clear" w:fill="FFFFFF"/>
       <w:spacing w:lineRule="auto" w:line="240" w:before="0" w:after="40"/>
     </w:pPr>
     <w:rPr>
@@ -1230,7 +1042,7 @@
     <w:uiPriority w:val="39"/>
     <w:unhideWhenUsed/>
     <w:pPr>
-      <w:shd w:fill="FFFFFF" w:val="clear"/>
+      <w:shd w:val="clear" w:fill="FFFFFF"/>
       <w:spacing w:before="0" w:after="57"/>
       <w:ind w:left="0" w:right="0" w:hanging="0"/>
     </w:pPr>
@@ -1242,7 +1054,7 @@
     <w:uiPriority w:val="39"/>
     <w:unhideWhenUsed/>
     <w:pPr>
-      <w:shd w:fill="FFFFFF" w:val="clear"/>
+      <w:shd w:val="clear" w:fill="FFFFFF"/>
       <w:spacing w:before="0" w:after="57"/>
       <w:ind w:left="283" w:right="0" w:hanging="0"/>
     </w:pPr>
@@ -1254,7 +1066,7 @@
     <w:uiPriority w:val="39"/>
     <w:unhideWhenUsed/>
     <w:pPr>
-      <w:shd w:fill="FFFFFF" w:val="clear"/>
+      <w:shd w:val="clear" w:fill="FFFFFF"/>
       <w:spacing w:before="0" w:after="57"/>
       <w:ind w:left="567" w:right="0" w:hanging="0"/>
     </w:pPr>
@@ -1266,7 +1078,7 @@
     <w:uiPriority w:val="39"/>
     <w:unhideWhenUsed/>
     <w:pPr>
-      <w:shd w:fill="FFFFFF" w:val="clear"/>
+      <w:shd w:val="clear" w:fill="FFFFFF"/>
       <w:spacing w:before="0" w:after="57"/>
       <w:ind w:left="850" w:right="0" w:hanging="0"/>
     </w:pPr>
@@ -1278,7 +1090,7 @@
     <w:uiPriority w:val="39"/>
     <w:unhideWhenUsed/>
     <w:pPr>
-      <w:shd w:fill="FFFFFF" w:val="clear"/>
+      <w:shd w:val="clear" w:fill="FFFFFF"/>
       <w:spacing w:before="0" w:after="57"/>
       <w:ind w:left="1134" w:right="0" w:hanging="0"/>
     </w:pPr>
@@ -1290,7 +1102,7 @@
     <w:uiPriority w:val="39"/>
     <w:unhideWhenUsed/>
     <w:pPr>
-      <w:shd w:fill="FFFFFF" w:val="clear"/>
+      <w:shd w:val="clear" w:fill="FFFFFF"/>
       <w:spacing w:before="0" w:after="57"/>
       <w:ind w:left="1417" w:right="0" w:hanging="0"/>
     </w:pPr>
@@ -1302,7 +1114,7 @@
     <w:uiPriority w:val="39"/>
     <w:unhideWhenUsed/>
     <w:pPr>
-      <w:shd w:fill="FFFFFF" w:val="clear"/>
+      <w:shd w:val="clear" w:fill="FFFFFF"/>
       <w:spacing w:before="0" w:after="57"/>
       <w:ind w:left="1701" w:right="0" w:hanging="0"/>
     </w:pPr>
@@ -1314,7 +1126,7 @@
     <w:uiPriority w:val="39"/>
     <w:unhideWhenUsed/>
     <w:pPr>
-      <w:shd w:fill="FFFFFF" w:val="clear"/>
+      <w:shd w:val="clear" w:fill="FFFFFF"/>
       <w:spacing w:before="0" w:after="57"/>
       <w:ind w:left="1984" w:right="0" w:hanging="0"/>
     </w:pPr>
@@ -1326,7 +1138,7 @@
     <w:uiPriority w:val="39"/>
     <w:unhideWhenUsed/>
     <w:pPr>
-      <w:shd w:fill="FFFFFF" w:val="clear"/>
+      <w:shd w:val="clear" w:fill="FFFFFF"/>
       <w:spacing w:before="0" w:after="57"/>
       <w:ind w:left="2268" w:right="0" w:hanging="0"/>
     </w:pPr>
@@ -1358,7 +1170,7 @@
     <w:uiPriority w:val="99"/>
     <w:unhideWhenUsed/>
     <w:pPr>
-      <w:shd w:fill="FFFFFF" w:val="clear"/>
+      <w:shd w:val="clear" w:fill="FFFFFF"/>
       <w:tabs>
         <w:tab w:val="center" w:pos="4677" w:leader="none"/>
         <w:tab w:val="right" w:pos="9355" w:leader="none"/>
@@ -1373,7 +1185,7 @@
     <w:uiPriority w:val="99"/>
     <w:unhideWhenUsed/>
     <w:pPr>
-      <w:shd w:fill="FFFFFF" w:val="clear"/>
+      <w:shd w:val="clear" w:fill="FFFFFF"/>
       <w:tabs>
         <w:tab w:val="center" w:pos="4677" w:leader="none"/>
         <w:tab w:val="right" w:pos="9355" w:leader="none"/>
@@ -1388,7 +1200,7 @@
     <w:uiPriority w:val="1"/>
     <w:qFormat/>
     <w:pPr>
-      <w:shd w:fill="FFFFFF" w:val="clear"/>
+      <w:shd w:val="clear" w:fill="FFFFFF"/>
       <w:spacing w:lineRule="auto" w:line="240" w:before="0" w:after="0"/>
     </w:pPr>
     <w:rPr/>
@@ -1399,7 +1211,7 @@
     <w:uiPriority w:val="29"/>
     <w:qFormat/>
     <w:pPr>
-      <w:shd w:fill="FFFFFF" w:val="clear"/>
+      <w:shd w:val="clear" w:fill="FFFFFF"/>
       <w:ind w:left="4536" w:right="0" w:hanging="0"/>
       <w:jc w:val="both"/>
     </w:pPr>
@@ -1417,7 +1229,7 @@
     <w:uiPriority w:val="11"/>
     <w:qFormat/>
     <w:pPr>
-      <w:shd w:fill="FFFFFF" w:val="clear"/>
+      <w:shd w:val="clear" w:fill="FFFFFF"/>
       <w:spacing w:lineRule="auto" w:line="240"/>
       <w:outlineLvl w:val="0"/>
     </w:pPr>
@@ -1465,7 +1277,7 @@
       <w:pBdr>
         <w:bottom w:val="single" w:sz="24" w:space="0" w:color="000000"/>
       </w:pBdr>
-      <w:shd w:fill="FFFFFF" w:val="clear"/>
+      <w:shd w:val="clear" w:fill="FFFFFF"/>
       <w:spacing w:lineRule="auto" w:line="240" w:before="300" w:after="80"/>
       <w:contextualSpacing/>
       <w:outlineLvl w:val="0"/>
@@ -1485,7 +1297,7 @@
     <w:uiPriority w:val="34"/>
     <w:qFormat/>
     <w:pPr>
-      <w:shd w:fill="FFFFFF" w:val="clear"/>
+      <w:shd w:val="clear" w:fill="FFFFFF"/>
       <w:spacing w:before="0" w:after="200"/>
       <w:ind w:left="720" w:right="0" w:hanging="0"/>
       <w:contextualSpacing/>

</xml_diff>